<commit_message>
[doc] update 软件测试报告 zjp
</commit_message>
<xml_diff>
--- a/doc/Process/3-软件迭代阶段/2-软件第二次迭代(v0.2)/2-测试阶段/NPUSS-Tinder-STR-0.2 软件测试报告.docx
+++ b/doc/Process/3-软件迭代阶段/2-软件第二次迭代(v0.2)/2-测试阶段/NPUSS-Tinder-STR-0.2 软件测试报告.docx
@@ -977,7 +977,7 @@
             <w:pPr>
               <w:jc w:val="center"/>
               <w:rPr>
-                <w:rFonts w:ascii="微软雅黑" w:eastAsia="微软雅黑" w:hAnsi="微软雅黑" w:cs="微软雅黑" w:hint="eastAsia"/>
+                <w:rFonts w:ascii="微软雅黑" w:eastAsia="微软雅黑" w:hAnsi="微软雅黑" w:cs="微软雅黑"/>
               </w:rPr>
             </w:pPr>
             <w:r>
@@ -1051,6 +1051,7 @@
                   <w:listItem w:displayText="张健鹏" w:value="张健鹏"/>
                 </w:dropDownList>
               </w:sdtPr>
+              <w:sdtEndPr/>
               <w:sdtContent>
                 <w:r>
                   <w:rPr>
@@ -1100,6 +1101,7 @@
                   <w:listItem w:displayText="张健鹏" w:value="张健鹏"/>
                 </w:dropDownList>
               </w:sdtPr>
+              <w:sdtEndPr/>
               <w:sdtContent>
                 <w:r>
                   <w:rPr>
@@ -1149,6 +1151,7 @@
                   <w:listItem w:displayText="张健鹏" w:value="张健鹏"/>
                 </w:dropDownList>
               </w:sdtPr>
+              <w:sdtEndPr/>
               <w:sdtContent>
                 <w:r>
                   <w:rPr>
@@ -1426,57 +1429,49 @@
             <w:pPr>
               <w:jc w:val="center"/>
               <w:rPr>
+                <w:rFonts w:ascii="微软雅黑" w:eastAsia="微软雅黑" w:hAnsi="微软雅黑" w:cs="微软雅黑"/>
+              </w:rPr>
+            </w:pPr>
+            <w:r>
+              <w:rPr>
                 <w:rFonts w:ascii="微软雅黑" w:eastAsia="微软雅黑" w:hAnsi="微软雅黑" w:cs="微软雅黑" w:hint="eastAsia"/>
               </w:rPr>
+              <w:t>4</w:t>
+            </w:r>
+          </w:p>
+        </w:tc>
+        <w:tc>
+          <w:tcPr>
+            <w:tcW w:w="3363" w:type="dxa"/>
+            <w:vAlign w:val="center"/>
+          </w:tcPr>
+          <w:p>
+            <w:pPr>
+              <w:jc w:val="center"/>
+              <w:rPr>
+                <w:rFonts w:ascii="微软雅黑" w:eastAsia="微软雅黑" w:hAnsi="微软雅黑" w:cs="微软雅黑"/>
+              </w:rPr>
             </w:pPr>
             <w:r>
               <w:rPr>
                 <w:rFonts w:ascii="微软雅黑" w:eastAsia="微软雅黑" w:hAnsi="微软雅黑" w:cs="微软雅黑" w:hint="eastAsia"/>
               </w:rPr>
-              <w:t>4</w:t>
-            </w:r>
-          </w:p>
-        </w:tc>
-        <w:tc>
-          <w:tcPr>
-            <w:tcW w:w="3363" w:type="dxa"/>
-            <w:vAlign w:val="center"/>
-          </w:tcPr>
-          <w:p>
-            <w:pPr>
-              <w:jc w:val="center"/>
+              <w:t>创建-第25页-测试记录</w:t>
+            </w:r>
+          </w:p>
+          <w:p>
+            <w:pPr>
+              <w:jc w:val="center"/>
+              <w:rPr>
+                <w:rFonts w:ascii="微软雅黑" w:eastAsia="微软雅黑" w:hAnsi="微软雅黑" w:cs="微软雅黑"/>
+              </w:rPr>
+            </w:pPr>
+            <w:r>
               <w:rPr>
                 <w:rFonts w:ascii="微软雅黑" w:eastAsia="微软雅黑" w:hAnsi="微软雅黑" w:cs="微软雅黑" w:hint="eastAsia"/>
               </w:rPr>
-            </w:pPr>
-            <w:r>
-              <w:rPr>
-                <w:rFonts w:ascii="微软雅黑" w:eastAsia="微软雅黑" w:hAnsi="微软雅黑" w:cs="微软雅黑" w:hint="eastAsia"/>
-              </w:rPr>
-              <w:t>创建-第25页-测试记录</w:t>
-            </w:r>
-          </w:p>
-          <w:p>
-            <w:pPr>
-              <w:jc w:val="center"/>
-              <w:rPr>
-                <w:rFonts w:ascii="微软雅黑" w:eastAsia="微软雅黑" w:hAnsi="微软雅黑" w:cs="微软雅黑" w:hint="eastAsia"/>
-              </w:rPr>
-            </w:pPr>
-            <w:r>
-              <w:rPr>
-                <w:rFonts w:ascii="微软雅黑" w:eastAsia="微软雅黑" w:hAnsi="微软雅黑" w:cs="微软雅黑" w:hint="eastAsia"/>
-              </w:rPr>
-              <w:t>修改</w:t>
-            </w:r>
-            <w:r>
-              <w:rPr>
-                <w:rFonts w:ascii="微软雅黑" w:eastAsia="微软雅黑" w:hAnsi="微软雅黑" w:cs="微软雅黑" w:hint="eastAsia"/>
-              </w:rPr>
-              <w:t>-第25页-测试记录</w:t>
-            </w:r>
-            <w:bookmarkStart w:id="0" w:name="_GoBack"/>
-            <w:bookmarkEnd w:id="0"/>
+              <w:t>修改-第25页-测试记录</w:t>
+            </w:r>
           </w:p>
         </w:tc>
         <w:tc>
@@ -1516,6 +1511,7 @@
                   <w:listItem w:displayText="张健鹏" w:value="张健鹏"/>
                 </w:dropDownList>
               </w:sdtPr>
+              <w:sdtEndPr/>
               <w:sdtContent>
                 <w:r>
                   <w:rPr>
@@ -1565,6 +1561,7 @@
                   <w:listItem w:displayText="张健鹏" w:value="张健鹏"/>
                 </w:dropDownList>
               </w:sdtPr>
+              <w:sdtEndPr/>
               <w:sdtContent>
                 <w:r>
                   <w:rPr>
@@ -1614,6 +1611,7 @@
                   <w:listItem w:displayText="张健鹏" w:value="张健鹏"/>
                 </w:dropDownList>
               </w:sdtPr>
+              <w:sdtEndPr/>
               <w:sdtContent>
                 <w:r>
                   <w:rPr>
@@ -1993,11 +1991,21 @@
         <w:r>
           <w:tab/>
         </w:r>
-        <w:fldSimple w:instr=" PAGEREF _Toc13862 ">
-          <w:r>
-            <w:t>5</w:t>
-          </w:r>
-        </w:fldSimple>
+        <w:r>
+          <w:fldChar w:fldCharType="begin"/>
+        </w:r>
+        <w:r>
+          <w:instrText xml:space="preserve"> PAGEREF _Toc13862 </w:instrText>
+        </w:r>
+        <w:r>
+          <w:fldChar w:fldCharType="separate"/>
+        </w:r>
+        <w:r>
+          <w:t>5</w:t>
+        </w:r>
+        <w:r>
+          <w:fldChar w:fldCharType="end"/>
+        </w:r>
       </w:hyperlink>
     </w:p>
     <w:p>
@@ -2017,11 +2025,21 @@
         <w:r>
           <w:tab/>
         </w:r>
-        <w:fldSimple w:instr=" PAGEREF _Toc24380 ">
-          <w:r>
-            <w:t>5</w:t>
-          </w:r>
-        </w:fldSimple>
+        <w:r>
+          <w:fldChar w:fldCharType="begin"/>
+        </w:r>
+        <w:r>
+          <w:instrText xml:space="preserve"> PAGEREF _Toc24380 </w:instrText>
+        </w:r>
+        <w:r>
+          <w:fldChar w:fldCharType="separate"/>
+        </w:r>
+        <w:r>
+          <w:t>5</w:t>
+        </w:r>
+        <w:r>
+          <w:fldChar w:fldCharType="end"/>
+        </w:r>
       </w:hyperlink>
     </w:p>
     <w:p>
@@ -2041,11 +2059,21 @@
         <w:r>
           <w:tab/>
         </w:r>
-        <w:fldSimple w:instr=" PAGEREF _Toc27337 ">
-          <w:r>
-            <w:t>5</w:t>
-          </w:r>
-        </w:fldSimple>
+        <w:r>
+          <w:fldChar w:fldCharType="begin"/>
+        </w:r>
+        <w:r>
+          <w:instrText xml:space="preserve"> PAGEREF _Toc27337 </w:instrText>
+        </w:r>
+        <w:r>
+          <w:fldChar w:fldCharType="separate"/>
+        </w:r>
+        <w:r>
+          <w:t>5</w:t>
+        </w:r>
+        <w:r>
+          <w:fldChar w:fldCharType="end"/>
+        </w:r>
       </w:hyperlink>
     </w:p>
     <w:p>
@@ -2065,11 +2093,21 @@
         <w:r>
           <w:tab/>
         </w:r>
-        <w:fldSimple w:instr=" PAGEREF _Toc25576 ">
-          <w:r>
-            <w:t>5</w:t>
-          </w:r>
-        </w:fldSimple>
+        <w:r>
+          <w:fldChar w:fldCharType="begin"/>
+        </w:r>
+        <w:r>
+          <w:instrText xml:space="preserve"> PAGEREF _Toc25576 </w:instrText>
+        </w:r>
+        <w:r>
+          <w:fldChar w:fldCharType="separate"/>
+        </w:r>
+        <w:r>
+          <w:t>5</w:t>
+        </w:r>
+        <w:r>
+          <w:fldChar w:fldCharType="end"/>
+        </w:r>
       </w:hyperlink>
     </w:p>
     <w:p>
@@ -2089,11 +2127,21 @@
         <w:r>
           <w:tab/>
         </w:r>
-        <w:fldSimple w:instr=" PAGEREF _Toc21675 ">
-          <w:r>
-            <w:t>6</w:t>
-          </w:r>
-        </w:fldSimple>
+        <w:r>
+          <w:fldChar w:fldCharType="begin"/>
+        </w:r>
+        <w:r>
+          <w:instrText xml:space="preserve"> PAGEREF _Toc21675 </w:instrText>
+        </w:r>
+        <w:r>
+          <w:fldChar w:fldCharType="separate"/>
+        </w:r>
+        <w:r>
+          <w:t>6</w:t>
+        </w:r>
+        <w:r>
+          <w:fldChar w:fldCharType="end"/>
+        </w:r>
       </w:hyperlink>
     </w:p>
     <w:p>
@@ -2114,11 +2162,21 @@
         <w:r>
           <w:tab/>
         </w:r>
-        <w:fldSimple w:instr=" PAGEREF _Toc8113 ">
-          <w:r>
-            <w:t>7</w:t>
-          </w:r>
-        </w:fldSimple>
+        <w:r>
+          <w:fldChar w:fldCharType="begin"/>
+        </w:r>
+        <w:r>
+          <w:instrText xml:space="preserve"> PAGEREF _Toc8113 </w:instrText>
+        </w:r>
+        <w:r>
+          <w:fldChar w:fldCharType="separate"/>
+        </w:r>
+        <w:r>
+          <w:t>7</w:t>
+        </w:r>
+        <w:r>
+          <w:fldChar w:fldCharType="end"/>
+        </w:r>
       </w:hyperlink>
     </w:p>
     <w:p>
@@ -2138,11 +2196,21 @@
         <w:r>
           <w:tab/>
         </w:r>
-        <w:fldSimple w:instr=" PAGEREF _Toc4516 ">
-          <w:r>
-            <w:t>7</w:t>
-          </w:r>
-        </w:fldSimple>
+        <w:r>
+          <w:fldChar w:fldCharType="begin"/>
+        </w:r>
+        <w:r>
+          <w:instrText xml:space="preserve"> PAGEREF _Toc4516 </w:instrText>
+        </w:r>
+        <w:r>
+          <w:fldChar w:fldCharType="separate"/>
+        </w:r>
+        <w:r>
+          <w:t>7</w:t>
+        </w:r>
+        <w:r>
+          <w:fldChar w:fldCharType="end"/>
+        </w:r>
       </w:hyperlink>
     </w:p>
     <w:p>
@@ -2162,11 +2230,21 @@
         <w:r>
           <w:tab/>
         </w:r>
-        <w:fldSimple w:instr=" PAGEREF _Toc487 ">
-          <w:r>
-            <w:t>7</w:t>
-          </w:r>
-        </w:fldSimple>
+        <w:r>
+          <w:fldChar w:fldCharType="begin"/>
+        </w:r>
+        <w:r>
+          <w:instrText xml:space="preserve"> PAGEREF _Toc487 </w:instrText>
+        </w:r>
+        <w:r>
+          <w:fldChar w:fldCharType="separate"/>
+        </w:r>
+        <w:r>
+          <w:t>7</w:t>
+        </w:r>
+        <w:r>
+          <w:fldChar w:fldCharType="end"/>
+        </w:r>
       </w:hyperlink>
     </w:p>
     <w:p>
@@ -2186,11 +2264,21 @@
         <w:r>
           <w:tab/>
         </w:r>
-        <w:fldSimple w:instr=" PAGEREF _Toc24886 ">
-          <w:r>
-            <w:t>7</w:t>
-          </w:r>
-        </w:fldSimple>
+        <w:r>
+          <w:fldChar w:fldCharType="begin"/>
+        </w:r>
+        <w:r>
+          <w:instrText xml:space="preserve"> PAGEREF _Toc24886 </w:instrText>
+        </w:r>
+        <w:r>
+          <w:fldChar w:fldCharType="separate"/>
+        </w:r>
+        <w:r>
+          <w:t>7</w:t>
+        </w:r>
+        <w:r>
+          <w:fldChar w:fldCharType="end"/>
+        </w:r>
       </w:hyperlink>
     </w:p>
     <w:p>
@@ -2211,11 +2299,21 @@
         <w:r>
           <w:tab/>
         </w:r>
-        <w:fldSimple w:instr=" PAGEREF _Toc27573 ">
-          <w:r>
-            <w:t>8</w:t>
-          </w:r>
-        </w:fldSimple>
+        <w:r>
+          <w:fldChar w:fldCharType="begin"/>
+        </w:r>
+        <w:r>
+          <w:instrText xml:space="preserve"> PAGEREF _Toc27573 </w:instrText>
+        </w:r>
+        <w:r>
+          <w:fldChar w:fldCharType="separate"/>
+        </w:r>
+        <w:r>
+          <w:t>8</w:t>
+        </w:r>
+        <w:r>
+          <w:fldChar w:fldCharType="end"/>
+        </w:r>
       </w:hyperlink>
     </w:p>
     <w:p>
@@ -2235,11 +2333,21 @@
         <w:r>
           <w:tab/>
         </w:r>
-        <w:fldSimple w:instr=" PAGEREF _Toc26851 ">
-          <w:r>
-            <w:t>8</w:t>
-          </w:r>
-        </w:fldSimple>
+        <w:r>
+          <w:fldChar w:fldCharType="begin"/>
+        </w:r>
+        <w:r>
+          <w:instrText xml:space="preserve"> PAGEREF _Toc26851 </w:instrText>
+        </w:r>
+        <w:r>
+          <w:fldChar w:fldCharType="separate"/>
+        </w:r>
+        <w:r>
+          <w:t>8</w:t>
+        </w:r>
+        <w:r>
+          <w:fldChar w:fldCharType="end"/>
+        </w:r>
       </w:hyperlink>
     </w:p>
     <w:p>
@@ -2271,11 +2379,21 @@
         <w:r>
           <w:tab/>
         </w:r>
-        <w:fldSimple w:instr=" PAGEREF _Toc6540 ">
-          <w:r>
-            <w:t>8</w:t>
-          </w:r>
-        </w:fldSimple>
+        <w:r>
+          <w:fldChar w:fldCharType="begin"/>
+        </w:r>
+        <w:r>
+          <w:instrText xml:space="preserve"> PAGEREF _Toc6540 </w:instrText>
+        </w:r>
+        <w:r>
+          <w:fldChar w:fldCharType="separate"/>
+        </w:r>
+        <w:r>
+          <w:t>8</w:t>
+        </w:r>
+        <w:r>
+          <w:fldChar w:fldCharType="end"/>
+        </w:r>
       </w:hyperlink>
     </w:p>
     <w:p>
@@ -2313,11 +2431,21 @@
         <w:r>
           <w:tab/>
         </w:r>
-        <w:fldSimple w:instr=" PAGEREF _Toc21609 ">
-          <w:r>
-            <w:t>12</w:t>
-          </w:r>
-        </w:fldSimple>
+        <w:r>
+          <w:fldChar w:fldCharType="begin"/>
+        </w:r>
+        <w:r>
+          <w:instrText xml:space="preserve"> PAGEREF _Toc21609 </w:instrText>
+        </w:r>
+        <w:r>
+          <w:fldChar w:fldCharType="separate"/>
+        </w:r>
+        <w:r>
+          <w:t>12</w:t>
+        </w:r>
+        <w:r>
+          <w:fldChar w:fldCharType="end"/>
+        </w:r>
       </w:hyperlink>
     </w:p>
     <w:p>
@@ -2355,11 +2483,21 @@
         <w:r>
           <w:tab/>
         </w:r>
-        <w:fldSimple w:instr=" PAGEREF _Toc11514 ">
-          <w:r>
-            <w:t>13</w:t>
-          </w:r>
-        </w:fldSimple>
+        <w:r>
+          <w:fldChar w:fldCharType="begin"/>
+        </w:r>
+        <w:r>
+          <w:instrText xml:space="preserve"> PAGEREF _Toc11514 </w:instrText>
+        </w:r>
+        <w:r>
+          <w:fldChar w:fldCharType="separate"/>
+        </w:r>
+        <w:r>
+          <w:t>13</w:t>
+        </w:r>
+        <w:r>
+          <w:fldChar w:fldCharType="end"/>
+        </w:r>
       </w:hyperlink>
     </w:p>
     <w:p>
@@ -2379,11 +2517,24 @@
         <w:r>
           <w:tab/>
         </w:r>
-        <w:fldSimple w:instr=" PAGEREF _Toc30912 ">
-          <w:r>
-            <w:t>16</w:t>
-          </w:r>
-        </w:fldSimple>
+        <w:r>
+          <w:fldChar w:fldCharType="begin"/>
+        </w:r>
+        <w:r>
+          <w:instrText xml:space="preserve"> PAGER</w:instrText>
+        </w:r>
+        <w:r>
+          <w:instrText xml:space="preserve">EF _Toc30912 </w:instrText>
+        </w:r>
+        <w:r>
+          <w:fldChar w:fldCharType="separate"/>
+        </w:r>
+        <w:r>
+          <w:t>16</w:t>
+        </w:r>
+        <w:r>
+          <w:fldChar w:fldCharType="end"/>
+        </w:r>
       </w:hyperlink>
     </w:p>
     <w:p>
@@ -2421,11 +2572,21 @@
         <w:r>
           <w:tab/>
         </w:r>
-        <w:fldSimple w:instr=" PAGEREF _Toc561 ">
-          <w:r>
-            <w:t>16</w:t>
-          </w:r>
-        </w:fldSimple>
+        <w:r>
+          <w:fldChar w:fldCharType="begin"/>
+        </w:r>
+        <w:r>
+          <w:instrText xml:space="preserve"> PAGEREF _Toc561 </w:instrText>
+        </w:r>
+        <w:r>
+          <w:fldChar w:fldCharType="separate"/>
+        </w:r>
+        <w:r>
+          <w:t>16</w:t>
+        </w:r>
+        <w:r>
+          <w:fldChar w:fldCharType="end"/>
+        </w:r>
       </w:hyperlink>
     </w:p>
     <w:p>
@@ -2445,11 +2606,21 @@
         <w:r>
           <w:tab/>
         </w:r>
-        <w:fldSimple w:instr=" PAGEREF _Toc6149 ">
-          <w:r>
-            <w:t>20</w:t>
-          </w:r>
-        </w:fldSimple>
+        <w:r>
+          <w:fldChar w:fldCharType="begin"/>
+        </w:r>
+        <w:r>
+          <w:instrText xml:space="preserve"> PAGEREF _Toc6149 </w:instrText>
+        </w:r>
+        <w:r>
+          <w:fldChar w:fldCharType="separate"/>
+        </w:r>
+        <w:r>
+          <w:t>20</w:t>
+        </w:r>
+        <w:r>
+          <w:fldChar w:fldCharType="end"/>
+        </w:r>
       </w:hyperlink>
     </w:p>
     <w:p>
@@ -2487,11 +2658,21 @@
         <w:r>
           <w:tab/>
         </w:r>
-        <w:fldSimple w:instr=" PAGEREF _Toc5830 ">
-          <w:r>
-            <w:t>20</w:t>
-          </w:r>
-        </w:fldSimple>
+        <w:r>
+          <w:fldChar w:fldCharType="begin"/>
+        </w:r>
+        <w:r>
+          <w:instrText xml:space="preserve"> PAGEREF _Toc5830 </w:instrText>
+        </w:r>
+        <w:r>
+          <w:fldChar w:fldCharType="separate"/>
+        </w:r>
+        <w:r>
+          <w:t>20</w:t>
+        </w:r>
+        <w:r>
+          <w:fldChar w:fldCharType="end"/>
+        </w:r>
       </w:hyperlink>
     </w:p>
     <w:p>
@@ -2529,11 +2710,21 @@
         <w:r>
           <w:tab/>
         </w:r>
-        <w:fldSimple w:instr=" PAGEREF _Toc5558 ">
-          <w:r>
-            <w:t>21</w:t>
-          </w:r>
-        </w:fldSimple>
+        <w:r>
+          <w:fldChar w:fldCharType="begin"/>
+        </w:r>
+        <w:r>
+          <w:instrText xml:space="preserve"> PAGEREF _Toc5558 </w:instrText>
+        </w:r>
+        <w:r>
+          <w:fldChar w:fldCharType="separate"/>
+        </w:r>
+        <w:r>
+          <w:t>21</w:t>
+        </w:r>
+        <w:r>
+          <w:fldChar w:fldCharType="end"/>
+        </w:r>
       </w:hyperlink>
     </w:p>
     <w:p>
@@ -2553,11 +2744,21 @@
         <w:r>
           <w:tab/>
         </w:r>
-        <w:fldSimple w:instr=" PAGEREF _Toc13175 ">
-          <w:r>
-            <w:t>23</w:t>
-          </w:r>
-        </w:fldSimple>
+        <w:r>
+          <w:fldChar w:fldCharType="begin"/>
+        </w:r>
+        <w:r>
+          <w:instrText xml:space="preserve"> PAGEREF _Toc13175 </w:instrText>
+        </w:r>
+        <w:r>
+          <w:fldChar w:fldCharType="separate"/>
+        </w:r>
+        <w:r>
+          <w:t>23</w:t>
+        </w:r>
+        <w:r>
+          <w:fldChar w:fldCharType="end"/>
+        </w:r>
       </w:hyperlink>
     </w:p>
     <w:p>
@@ -2595,11 +2796,21 @@
         <w:r>
           <w:tab/>
         </w:r>
-        <w:fldSimple w:instr=" PAGEREF _Toc9717 ">
-          <w:r>
-            <w:t>23</w:t>
-          </w:r>
-        </w:fldSimple>
+        <w:r>
+          <w:fldChar w:fldCharType="begin"/>
+        </w:r>
+        <w:r>
+          <w:instrText xml:space="preserve"> PAGEREF _Toc9717 </w:instrText>
+        </w:r>
+        <w:r>
+          <w:fldChar w:fldCharType="separate"/>
+        </w:r>
+        <w:r>
+          <w:t>23</w:t>
+        </w:r>
+        <w:r>
+          <w:fldChar w:fldCharType="end"/>
+        </w:r>
       </w:hyperlink>
     </w:p>
     <w:p>
@@ -2620,11 +2831,21 @@
         <w:r>
           <w:tab/>
         </w:r>
-        <w:fldSimple w:instr=" PAGEREF _Toc22765 ">
-          <w:r>
-            <w:t>25</w:t>
-          </w:r>
-        </w:fldSimple>
+        <w:r>
+          <w:fldChar w:fldCharType="begin"/>
+        </w:r>
+        <w:r>
+          <w:instrText xml:space="preserve"> PAGEREF _Toc22765 </w:instrText>
+        </w:r>
+        <w:r>
+          <w:fldChar w:fldCharType="separate"/>
+        </w:r>
+        <w:r>
+          <w:t>25</w:t>
+        </w:r>
+        <w:r>
+          <w:fldChar w:fldCharType="end"/>
+        </w:r>
       </w:hyperlink>
     </w:p>
     <w:p>
@@ -2653,7 +2874,7 @@
           <w:rFonts w:ascii="微软雅黑" w:eastAsia="微软雅黑" w:hAnsi="微软雅黑"/>
         </w:rPr>
       </w:pPr>
-      <w:bookmarkStart w:id="1" w:name="_Toc13862"/>
+      <w:bookmarkStart w:id="0" w:name="_Toc13862"/>
       <w:r>
         <w:rPr>
           <w:rFonts w:ascii="微软雅黑" w:eastAsia="微软雅黑" w:hAnsi="微软雅黑" w:hint="eastAsia"/>
@@ -2661,7 +2882,7 @@
         <w:lastRenderedPageBreak/>
         <w:t>1 引言</w:t>
       </w:r>
-      <w:bookmarkEnd w:id="1"/>
+      <w:bookmarkEnd w:id="0"/>
     </w:p>
     <w:p>
       <w:pPr>
@@ -2670,14 +2891,14 @@
           <w:rFonts w:ascii="微软雅黑" w:eastAsia="微软雅黑" w:hAnsi="微软雅黑"/>
         </w:rPr>
       </w:pPr>
-      <w:bookmarkStart w:id="2" w:name="_Toc24380"/>
+      <w:bookmarkStart w:id="1" w:name="_Toc24380"/>
       <w:r>
         <w:rPr>
           <w:rFonts w:ascii="微软雅黑" w:eastAsia="微软雅黑" w:hAnsi="微软雅黑" w:hint="eastAsia"/>
         </w:rPr>
         <w:t>1.1 文档标识</w:t>
       </w:r>
-      <w:bookmarkEnd w:id="2"/>
+      <w:bookmarkEnd w:id="1"/>
     </w:p>
     <w:p>
       <w:pPr>
@@ -2908,14 +3129,14 @@
           <w:rFonts w:ascii="微软雅黑" w:eastAsia="微软雅黑" w:hAnsi="微软雅黑"/>
         </w:rPr>
       </w:pPr>
-      <w:bookmarkStart w:id="3" w:name="_Toc27337"/>
+      <w:bookmarkStart w:id="2" w:name="_Toc27337"/>
       <w:r>
         <w:rPr>
           <w:rFonts w:ascii="微软雅黑" w:eastAsia="微软雅黑" w:hAnsi="微软雅黑" w:hint="eastAsia"/>
         </w:rPr>
         <w:t>1.2 项目概述</w:t>
       </w:r>
-      <w:bookmarkEnd w:id="3"/>
+      <w:bookmarkEnd w:id="2"/>
     </w:p>
     <w:p>
       <w:pPr>
@@ -2977,14 +3198,14 @@
       <w:pPr>
         <w:pStyle w:val="2"/>
       </w:pPr>
-      <w:bookmarkStart w:id="4" w:name="_Toc25576"/>
+      <w:bookmarkStart w:id="3" w:name="_Toc25576"/>
       <w:r>
         <w:rPr>
           <w:rFonts w:ascii="微软雅黑" w:eastAsia="微软雅黑" w:hAnsi="微软雅黑" w:hint="eastAsia"/>
         </w:rPr>
         <w:t>1.3 文档概述</w:t>
       </w:r>
-      <w:bookmarkEnd w:id="4"/>
+      <w:bookmarkEnd w:id="3"/>
     </w:p>
     <w:p>
       <w:pPr>
@@ -3059,14 +3280,14 @@
           <w:rFonts w:ascii="微软雅黑" w:eastAsia="微软雅黑" w:hAnsi="微软雅黑"/>
         </w:rPr>
       </w:pPr>
-      <w:bookmarkStart w:id="5" w:name="_Toc21675"/>
+      <w:bookmarkStart w:id="4" w:name="_Toc21675"/>
       <w:r>
         <w:rPr>
           <w:rFonts w:ascii="微软雅黑" w:eastAsia="微软雅黑" w:hAnsi="微软雅黑" w:hint="eastAsia"/>
         </w:rPr>
         <w:t>1.4 参考文档</w:t>
       </w:r>
-      <w:bookmarkEnd w:id="5"/>
+      <w:bookmarkEnd w:id="4"/>
     </w:p>
     <w:p>
       <w:pPr>
@@ -3272,29 +3493,59 @@
           <w:rFonts w:ascii="微软雅黑" w:eastAsia="微软雅黑" w:hAnsi="微软雅黑"/>
         </w:rPr>
       </w:pPr>
-      <w:bookmarkStart w:id="6" w:name="_Toc8113"/>
+      <w:bookmarkStart w:id="5" w:name="_Toc8113"/>
       <w:r>
         <w:rPr>
           <w:rFonts w:ascii="微软雅黑" w:eastAsia="微软雅黑" w:hAnsi="微软雅黑" w:hint="eastAsia"/>
         </w:rPr>
         <w:lastRenderedPageBreak/>
         <w:t>2 测试结果概述</w:t>
+      </w:r>
+      <w:bookmarkEnd w:id="5"/>
+    </w:p>
+    <w:p>
+      <w:pPr>
+        <w:pStyle w:val="2"/>
+        <w:rPr>
+          <w:rFonts w:ascii="微软雅黑" w:eastAsia="微软雅黑" w:hAnsi="微软雅黑"/>
+        </w:rPr>
+      </w:pPr>
+      <w:bookmarkStart w:id="6" w:name="_Toc4516"/>
+      <w:r>
+        <w:rPr>
+          <w:rFonts w:ascii="微软雅黑" w:eastAsia="微软雅黑" w:hAnsi="微软雅黑" w:hint="eastAsia"/>
+        </w:rPr>
+        <w:t>2.1 对被测试软件的总体评估</w:t>
       </w:r>
       <w:bookmarkEnd w:id="6"/>
     </w:p>
     <w:p>
       <w:pPr>
+        <w:ind w:firstLineChars="200" w:firstLine="420"/>
+        <w:rPr>
+          <w:rFonts w:ascii="微软雅黑" w:eastAsia="微软雅黑" w:hAnsi="微软雅黑"/>
+        </w:rPr>
+      </w:pPr>
+      <w:r>
+        <w:rPr>
+          <w:rFonts w:ascii="微软雅黑" w:eastAsia="微软雅黑" w:hAnsi="微软雅黑" w:hint="eastAsia"/>
+        </w:rPr>
+        <w:t>被测试软件整体达到了第二次迭代的目标功能，但性能有待进一步优化。</w:t>
+      </w:r>
+    </w:p>
+    <w:p>
+      <w:pPr>
         <w:pStyle w:val="2"/>
         <w:rPr>
           <w:rFonts w:ascii="微软雅黑" w:eastAsia="微软雅黑" w:hAnsi="微软雅黑"/>
         </w:rPr>
       </w:pPr>
-      <w:bookmarkStart w:id="7" w:name="_Toc4516"/>
+      <w:bookmarkStart w:id="7" w:name="_Toc487"/>
       <w:r>
         <w:rPr>
           <w:rFonts w:ascii="微软雅黑" w:eastAsia="微软雅黑" w:hAnsi="微软雅黑" w:hint="eastAsia"/>
         </w:rPr>
-        <w:t>2.1 对被测试软件的总体评估</w:t>
+        <w:t>2.2 测试环境的影响</w:t>
       </w:r>
       <w:bookmarkEnd w:id="7"/>
     </w:p>
@@ -3309,36 +3560,6 @@
         <w:rPr>
           <w:rFonts w:ascii="微软雅黑" w:eastAsia="微软雅黑" w:hAnsi="微软雅黑" w:hint="eastAsia"/>
         </w:rPr>
-        <w:t>被测试软件整体达到了第二次迭代的目标功能，但性能有待进一步优化。</w:t>
-      </w:r>
-    </w:p>
-    <w:p>
-      <w:pPr>
-        <w:pStyle w:val="2"/>
-        <w:rPr>
-          <w:rFonts w:ascii="微软雅黑" w:eastAsia="微软雅黑" w:hAnsi="微软雅黑"/>
-        </w:rPr>
-      </w:pPr>
-      <w:bookmarkStart w:id="8" w:name="_Toc487"/>
-      <w:r>
-        <w:rPr>
-          <w:rFonts w:ascii="微软雅黑" w:eastAsia="微软雅黑" w:hAnsi="微软雅黑" w:hint="eastAsia"/>
-        </w:rPr>
-        <w:t>2.2 测试环境的影响</w:t>
-      </w:r>
-      <w:bookmarkEnd w:id="8"/>
-    </w:p>
-    <w:p>
-      <w:pPr>
-        <w:ind w:firstLineChars="200" w:firstLine="420"/>
-        <w:rPr>
-          <w:rFonts w:ascii="微软雅黑" w:eastAsia="微软雅黑" w:hAnsi="微软雅黑"/>
-        </w:rPr>
-      </w:pPr>
-      <w:r>
-        <w:rPr>
-          <w:rFonts w:ascii="微软雅黑" w:eastAsia="微软雅黑" w:hAnsi="微软雅黑" w:hint="eastAsia"/>
-        </w:rPr>
         <w:t>由于本软件要进行端到端之间的信息通信，软件测试情况会受网络的影响，所以需要网络环境保持通畅和稳定。</w:t>
       </w:r>
     </w:p>
@@ -3349,14 +3570,14 @@
           <w:rFonts w:ascii="微软雅黑" w:eastAsia="微软雅黑" w:hAnsi="微软雅黑"/>
         </w:rPr>
       </w:pPr>
-      <w:bookmarkStart w:id="9" w:name="_Toc24886"/>
+      <w:bookmarkStart w:id="8" w:name="_Toc24886"/>
       <w:r>
         <w:rPr>
           <w:rFonts w:ascii="微软雅黑" w:eastAsia="微软雅黑" w:hAnsi="微软雅黑" w:hint="eastAsia"/>
         </w:rPr>
         <w:t>2.3 改进建议</w:t>
       </w:r>
-      <w:bookmarkEnd w:id="9"/>
+      <w:bookmarkEnd w:id="8"/>
     </w:p>
     <w:p>
       <w:pPr>
@@ -3491,7 +3712,7 @@
           <w:rFonts w:ascii="微软雅黑" w:eastAsia="微软雅黑" w:hAnsi="微软雅黑"/>
         </w:rPr>
       </w:pPr>
-      <w:bookmarkStart w:id="10" w:name="_Toc27573"/>
+      <w:bookmarkStart w:id="9" w:name="_Toc27573"/>
       <w:r>
         <w:rPr>
           <w:rFonts w:ascii="微软雅黑" w:eastAsia="微软雅黑" w:hAnsi="微软雅黑" w:hint="eastAsia"/>
@@ -3499,30 +3720,30 @@
         <w:lastRenderedPageBreak/>
         <w:t>3 详细的测试结果</w:t>
       </w:r>
-      <w:bookmarkEnd w:id="10"/>
+      <w:bookmarkEnd w:id="9"/>
     </w:p>
     <w:p>
       <w:pPr>
         <w:pStyle w:val="2"/>
       </w:pPr>
-      <w:bookmarkStart w:id="11" w:name="_Toc310797472"/>
-      <w:bookmarkStart w:id="12" w:name="_Toc308457332"/>
-      <w:bookmarkStart w:id="13" w:name="_Toc26851"/>
+      <w:bookmarkStart w:id="10" w:name="_Toc310797472"/>
+      <w:bookmarkStart w:id="11" w:name="_Toc308457332"/>
+      <w:bookmarkStart w:id="12" w:name="_Toc26851"/>
       <w:r>
         <w:rPr>
           <w:rFonts w:ascii="微软雅黑" w:eastAsia="微软雅黑" w:hAnsi="微软雅黑" w:hint="eastAsia"/>
         </w:rPr>
         <w:t xml:space="preserve">3.1 </w:t>
       </w:r>
+      <w:bookmarkEnd w:id="10"/>
       <w:bookmarkEnd w:id="11"/>
-      <w:bookmarkEnd w:id="12"/>
       <w:r>
         <w:rPr>
           <w:rFonts w:ascii="微软雅黑" w:eastAsia="微软雅黑" w:hAnsi="微软雅黑" w:hint="eastAsia"/>
         </w:rPr>
         <w:t>个人信息修改</w:t>
       </w:r>
-      <w:bookmarkEnd w:id="13"/>
+      <w:bookmarkEnd w:id="12"/>
     </w:p>
     <w:p>
       <w:pPr>
@@ -3531,10 +3752,10 @@
           <w:rFonts w:ascii="微软雅黑" w:eastAsia="微软雅黑" w:hAnsi="微软雅黑" w:cstheme="majorBidi"/>
         </w:rPr>
       </w:pPr>
-      <w:bookmarkStart w:id="14" w:name="_Toc306818642"/>
-      <w:bookmarkStart w:id="15" w:name="_Toc310797473"/>
-      <w:bookmarkStart w:id="16" w:name="_Toc308457333"/>
-      <w:bookmarkStart w:id="17" w:name="_Toc6540"/>
+      <w:bookmarkStart w:id="13" w:name="_Toc306818642"/>
+      <w:bookmarkStart w:id="14" w:name="_Toc310797473"/>
+      <w:bookmarkStart w:id="15" w:name="_Toc308457333"/>
+      <w:bookmarkStart w:id="16" w:name="_Toc6540"/>
       <w:r>
         <w:rPr>
           <w:rFonts w:ascii="微软雅黑" w:hAnsi="微软雅黑" w:hint="eastAsia"/>
@@ -3547,7 +3768,7 @@
         </w:rPr>
         <w:t>.</w:t>
       </w:r>
-      <w:bookmarkEnd w:id="14"/>
+      <w:bookmarkEnd w:id="13"/>
       <w:r>
         <w:rPr>
           <w:rFonts w:ascii="微软雅黑" w:hAnsi="微软雅黑"/>
@@ -3560,9 +3781,9 @@
         </w:rPr>
         <w:t>1 修改密码（B01）</w:t>
       </w:r>
+      <w:bookmarkEnd w:id="14"/>
       <w:bookmarkEnd w:id="15"/>
       <w:bookmarkEnd w:id="16"/>
-      <w:bookmarkEnd w:id="17"/>
     </w:p>
     <w:p>
       <w:pPr>
@@ -4583,8 +4804,8 @@
           <w:rFonts w:ascii="微软雅黑" w:hAnsi="微软雅黑"/>
         </w:rPr>
       </w:pPr>
-      <w:bookmarkStart w:id="18" w:name="_Toc310797474"/>
-      <w:bookmarkStart w:id="19" w:name="_Toc308457334"/>
+      <w:bookmarkStart w:id="17" w:name="_Toc310797474"/>
+      <w:bookmarkStart w:id="18" w:name="_Toc308457334"/>
       <w:r>
         <w:rPr>
           <w:rFonts w:ascii="微软雅黑" w:hAnsi="微软雅黑" w:hint="eastAsia"/>
@@ -7691,7 +7912,7 @@
           <w:rFonts w:ascii="微软雅黑" w:eastAsia="微软雅黑" w:hAnsi="微软雅黑"/>
         </w:rPr>
       </w:pPr>
-      <w:bookmarkStart w:id="20" w:name="_Toc21609"/>
+      <w:bookmarkStart w:id="19" w:name="_Toc21609"/>
       <w:r>
         <w:rPr>
           <w:rFonts w:ascii="微软雅黑" w:hAnsi="微软雅黑" w:hint="eastAsia"/>
@@ -7716,15 +7937,15 @@
         </w:rPr>
         <w:t>修改年龄和性别</w:t>
       </w:r>
+      <w:bookmarkEnd w:id="17"/>
       <w:bookmarkEnd w:id="18"/>
-      <w:bookmarkEnd w:id="19"/>
       <w:r>
         <w:rPr>
           <w:rFonts w:ascii="微软雅黑" w:eastAsia="微软雅黑" w:hAnsi="微软雅黑" w:hint="eastAsia"/>
         </w:rPr>
         <w:t>（B02）</w:t>
       </w:r>
-      <w:bookmarkEnd w:id="20"/>
+      <w:bookmarkEnd w:id="19"/>
     </w:p>
     <w:p>
       <w:pPr>
@@ -8747,7 +8968,7 @@
           <w:rFonts w:ascii="微软雅黑" w:eastAsia="微软雅黑" w:hAnsi="微软雅黑"/>
         </w:rPr>
       </w:pPr>
-      <w:bookmarkStart w:id="21" w:name="_Toc11514"/>
+      <w:bookmarkStart w:id="20" w:name="_Toc11514"/>
       <w:r>
         <w:rPr>
           <w:rFonts w:ascii="微软雅黑" w:hAnsi="微软雅黑" w:hint="eastAsia"/>
@@ -8773,7 +8994,7 @@
         </w:rPr>
         <w:t>修改个人简介（B03）</w:t>
       </w:r>
-      <w:bookmarkEnd w:id="21"/>
+      <w:bookmarkEnd w:id="20"/>
     </w:p>
     <w:p>
       <w:pPr>
@@ -11832,7 +12053,7 @@
           <w:rFonts w:ascii="微软雅黑" w:eastAsia="微软雅黑" w:hAnsi="微软雅黑"/>
         </w:rPr>
       </w:pPr>
-      <w:bookmarkStart w:id="22" w:name="_Toc30912"/>
+      <w:bookmarkStart w:id="21" w:name="_Toc30912"/>
       <w:r>
         <w:rPr>
           <w:rFonts w:ascii="微软雅黑" w:eastAsia="微软雅黑" w:hAnsi="微软雅黑" w:hint="eastAsia"/>
@@ -11840,7 +12061,7 @@
         <w:lastRenderedPageBreak/>
         <w:t>3.2 文件传输</w:t>
       </w:r>
-      <w:bookmarkEnd w:id="22"/>
+      <w:bookmarkEnd w:id="21"/>
     </w:p>
     <w:p>
       <w:pPr>
@@ -11849,7 +12070,7 @@
           <w:rFonts w:ascii="微软雅黑" w:eastAsia="微软雅黑" w:hAnsi="微软雅黑"/>
         </w:rPr>
       </w:pPr>
-      <w:bookmarkStart w:id="23" w:name="_Toc561"/>
+      <w:bookmarkStart w:id="22" w:name="_Toc561"/>
       <w:r>
         <w:rPr>
           <w:rFonts w:ascii="微软雅黑" w:hAnsi="微软雅黑" w:hint="eastAsia"/>
@@ -11874,7 +12095,7 @@
         </w:rPr>
         <w:t>传输文件（B04）</w:t>
       </w:r>
-      <w:bookmarkEnd w:id="23"/>
+      <w:bookmarkEnd w:id="22"/>
     </w:p>
     <w:p>
       <w:pPr>
@@ -16081,7 +16302,7 @@
       <w:pPr>
         <w:pStyle w:val="2"/>
       </w:pPr>
-      <w:bookmarkStart w:id="24" w:name="_Toc6149"/>
+      <w:bookmarkStart w:id="23" w:name="_Toc6149"/>
       <w:r>
         <w:rPr>
           <w:rFonts w:ascii="微软雅黑" w:eastAsia="微软雅黑" w:hAnsi="微软雅黑" w:hint="eastAsia"/>
@@ -16089,7 +16310,7 @@
         <w:lastRenderedPageBreak/>
         <w:t>3.3 聊天记录</w:t>
       </w:r>
-      <w:bookmarkEnd w:id="24"/>
+      <w:bookmarkEnd w:id="23"/>
     </w:p>
     <w:p>
       <w:pPr>
@@ -16098,7 +16319,7 @@
           <w:rFonts w:ascii="微软雅黑" w:eastAsia="微软雅黑" w:hAnsi="微软雅黑"/>
         </w:rPr>
       </w:pPr>
-      <w:bookmarkStart w:id="25" w:name="_Toc5830"/>
+      <w:bookmarkStart w:id="24" w:name="_Toc5830"/>
       <w:r>
         <w:rPr>
           <w:rFonts w:ascii="微软雅黑" w:hAnsi="微软雅黑" w:hint="eastAsia"/>
@@ -16123,7 +16344,7 @@
         </w:rPr>
         <w:t>存储聊天记录（B05）</w:t>
       </w:r>
-      <w:bookmarkEnd w:id="25"/>
+      <w:bookmarkEnd w:id="24"/>
     </w:p>
     <w:p>
       <w:pPr>
@@ -17094,7 +17315,25 @@
               <w:rPr>
                 <w:rFonts w:ascii="微软雅黑" w:eastAsia="微软雅黑" w:hAnsi="微软雅黑" w:hint="eastAsia"/>
               </w:rPr>
-              <w:t>弹出聊天记录框，显示历史聊天记录</w:t>
+              <w:t>聊天记录框里没有</w:t>
+            </w:r>
+            <w:r>
+              <w:rPr>
+                <w:rFonts w:ascii="微软雅黑" w:eastAsia="微软雅黑" w:hAnsi="微软雅黑" w:hint="eastAsia"/>
+              </w:rPr>
+              <w:t>显示</w:t>
+            </w:r>
+            <w:r>
+              <w:rPr>
+                <w:rFonts w:ascii="微软雅黑" w:eastAsia="微软雅黑" w:hAnsi="微软雅黑" w:hint="eastAsia"/>
+              </w:rPr>
+              <w:t>任何</w:t>
+            </w:r>
+            <w:r>
+              <w:rPr>
+                <w:rFonts w:ascii="微软雅黑" w:eastAsia="微软雅黑" w:hAnsi="微软雅黑" w:hint="eastAsia"/>
+              </w:rPr>
+              <w:t>历史聊天记录</w:t>
             </w:r>
           </w:p>
         </w:tc>
@@ -17121,7 +17360,7 @@
           <w:rFonts w:ascii="微软雅黑" w:eastAsia="微软雅黑" w:hAnsi="微软雅黑"/>
         </w:rPr>
       </w:pPr>
-      <w:bookmarkStart w:id="26" w:name="_Toc5558"/>
+      <w:bookmarkStart w:id="25" w:name="_Toc5558"/>
       <w:r>
         <w:rPr>
           <w:rFonts w:ascii="微软雅黑" w:hAnsi="微软雅黑" w:hint="eastAsia"/>
@@ -17147,7 +17386,7 @@
         </w:rPr>
         <w:t>恢复断点聊天状态（B06）</w:t>
       </w:r>
-      <w:bookmarkEnd w:id="26"/>
+      <w:bookmarkEnd w:id="25"/>
     </w:p>
     <w:p>
       <w:pPr>
@@ -18172,6 +18411,14 @@
               <w:rPr>
                 <w:rFonts w:ascii="微软雅黑" w:eastAsia="微软雅黑" w:hAnsi="微软雅黑" w:hint="eastAsia"/>
               </w:rPr>
+              <w:t>没有</w:t>
+            </w:r>
+            <w:bookmarkStart w:id="26" w:name="_GoBack"/>
+            <w:bookmarkEnd w:id="26"/>
+            <w:r>
+              <w:rPr>
+                <w:rFonts w:ascii="微软雅黑" w:eastAsia="微软雅黑" w:hAnsi="微软雅黑" w:hint="eastAsia"/>
+              </w:rPr>
               <w:t>显示聊天框关闭前聊天过程中的所有消息</w:t>
             </w:r>
           </w:p>
@@ -23508,7 +23755,7 @@
                 <w:rFonts w:ascii="微软雅黑" w:eastAsia="微软雅黑" w:hAnsi="微软雅黑" w:hint="eastAsia"/>
                 <w:szCs w:val="21"/>
               </w:rPr>
-              <w:t>是</w:t>
+              <w:t>否</w:t>
             </w:r>
           </w:p>
         </w:tc>
@@ -23661,7 +23908,7 @@
                 <w:rFonts w:ascii="微软雅黑" w:eastAsia="微软雅黑" w:hAnsi="微软雅黑" w:hint="eastAsia"/>
                 <w:szCs w:val="21"/>
               </w:rPr>
-              <w:t>是</w:t>
+              <w:t>否</w:t>
             </w:r>
           </w:p>
         </w:tc>
@@ -24194,13 +24441,7 @@
       <w:rPr>
         <w:rFonts w:ascii="微软雅黑" w:eastAsia="微软雅黑" w:hAnsi="微软雅黑" w:hint="eastAsia"/>
       </w:rPr>
-      <w:t>inder</w:t>
-    </w:r>
-    <w:r>
-      <w:rPr>
-        <w:rFonts w:ascii="微软雅黑" w:eastAsia="微软雅黑" w:hAnsi="微软雅黑" w:hint="eastAsia"/>
-      </w:rPr>
-      <w:t>项目开发小组                      管理文档 注意保密</w:t>
+      <w:t>inder项目开发小组                      管理文档 注意保密</w:t>
     </w:r>
     <w:r>
       <w:rPr>
@@ -24249,7 +24490,7 @@
         <w:rFonts w:ascii="微软雅黑" w:eastAsia="微软雅黑" w:hAnsi="微软雅黑"/>
         <w:noProof/>
       </w:rPr>
-      <w:t>2</w:t>
+      <w:t>21</w:t>
     </w:r>
     <w:r>
       <w:rPr>
@@ -26649,7 +26890,9 @@
     <w:rsid w:val="00B70582"/>
     <w:rsid w:val="00B73075"/>
     <w:rsid w:val="00C80473"/>
+    <w:rsid w:val="00D316AE"/>
     <w:rsid w:val="00DB6C95"/>
+    <w:rsid w:val="00E42B7A"/>
     <w:rsid w:val="00E96512"/>
     <w:rsid w:val="00ED5A64"/>
     <w:rsid w:val="00F608CA"/>
@@ -28599,7 +28842,7 @@
 </file>
 
 <file path=customXml/itemProps2.xml><?xml version="1.0" encoding="utf-8"?>
-<ds:datastoreItem xmlns:ds="http://schemas.openxmlformats.org/officeDocument/2006/customXml" ds:itemID="{6FB1F7C3-8F49-4168-9E83-4AC47871386A}">
+<ds:datastoreItem xmlns:ds="http://schemas.openxmlformats.org/officeDocument/2006/customXml" ds:itemID="{666DE1B4-45DB-489E-92CC-CE1C34F637B5}">
   <ds:schemaRefs>
     <ds:schemaRef ds:uri="http://schemas.openxmlformats.org/officeDocument/2006/bibliography"/>
   </ds:schemaRefs>

</xml_diff>